<commit_message>
feat: form done template need to be improved
</commit_message>
<xml_diff>
--- a/API/storage/app/templates/pengendalian_kecoa.docx
+++ b/API/storage/app/templates/pengendalian_kecoa.docx
@@ -17,7 +17,7 @@
           <w:sz w:val="20"/>
         </w:rPr>
         <w:drawing>
-          <wp:anchor distT="0" distB="0" distL="114300" distR="114300" simplePos="0" relativeHeight="251661312" behindDoc="1" locked="0" layoutInCell="1" allowOverlap="1" wp14:anchorId="20841EF0" wp14:editId="39E03D04">
+          <wp:anchor distT="0" distB="0" distL="114300" distR="114300" simplePos="0" relativeHeight="251661312" behindDoc="1" locked="0" layoutInCell="1" allowOverlap="1" wp14:anchorId="20841EF0" wp14:editId="396CADB4">
             <wp:simplePos x="0" y="0"/>
             <wp:positionH relativeFrom="column">
               <wp:posOffset>-813144</wp:posOffset>
@@ -2108,7 +2108,7 @@
           <w:sz w:val="24"/>
           <w:szCs w:val="24"/>
         </w:rPr>
-        <w:t>Ayam Berkat</w:t>
+        <w:t>${client_name}</w:t>
       </w:r>
       <w:r>
         <w:rPr>
@@ -2159,16 +2159,7 @@
           <w:b/>
           <w:sz w:val="24"/>
         </w:rPr>
-        <w:t xml:space="preserve">Jl. Klampis Semolo Barat No.85, </w:t>
-      </w:r>
-      <w:r>
-        <w:rPr>
-          <w:b/>
-          <w:bCs/>
-          <w:spacing w:val="-5"/>
-          <w:sz w:val="24"/>
-        </w:rPr>
-        <w:t>Surabaya</w:t>
+        <w:t>${address}</w:t>
       </w:r>
     </w:p>
     <w:p>

</xml_diff>